<commit_message>
feat(invoice): fix invoice logic issue, update print invoice pdf
</commit_message>
<xml_diff>
--- a/src/main/resources/templates/contract.docx
+++ b/src/main/resources/templates/contract.docx
@@ -522,8 +522,6 @@
         </w:rPr>
         <w:t xml:space="preserve"> </w:t>
       </w:r>
-      <w:bookmarkStart w:id="0" w:name="_GoBack"/>
-      <w:bookmarkEnd w:id="0"/>
       <w:r>
         <w:rPr>
           <w:color w:val="000000"/>
@@ -579,6 +577,14 @@
           <w:sz w:val="26"/>
           <w:szCs w:val="26"/>
         </w:rPr>
+        <w:t xml:space="preserve"> </w:t>
+      </w:r>
+      <w:r>
+        <w:rPr>
+          <w:color w:val="000000"/>
+          <w:sz w:val="26"/>
+          <w:szCs w:val="26"/>
+        </w:rPr>
         <w:t>{{owner_cccd}}</w:t>
       </w:r>
       <w:r>
@@ -637,7 +643,7 @@
         </w:rPr>
         <w:t xml:space="preserve"> Nơi cấp: </w:t>
       </w:r>
-      <w:bookmarkStart w:id="1" w:name="_Hlk179875014"/>
+      <w:bookmarkStart w:id="0" w:name="_Hlk179875014"/>
       <w:r>
         <w:rPr>
           <w:color w:val="000000"/>
@@ -646,7 +652,7 @@
         </w:rPr>
         <w:t>{{owner_noi_cap}}</w:t>
       </w:r>
-      <w:bookmarkEnd w:id="1"/>
+      <w:bookmarkEnd w:id="0"/>
     </w:p>
     <w:p>
       <w:pPr>
@@ -1144,6 +1150,14 @@
           <w:sz w:val="26"/>
           <w:szCs w:val="26"/>
         </w:rPr>
+        <w:t xml:space="preserve"> </w:t>
+      </w:r>
+      <w:r>
+        <w:rPr>
+          <w:color w:val="000000"/>
+          <w:sz w:val="26"/>
+          <w:szCs w:val="26"/>
+        </w:rPr>
         <w:t>ĐVN/</w:t>
       </w:r>
       <w:r>
@@ -1154,13 +1168,30 @@
         </w:rPr>
         <w:t>01 kWh.</w:t>
       </w:r>
-      <w:r>
-        <w:rPr>
-          <w:color w:val="000000"/>
-          <w:sz w:val="26"/>
-          <w:szCs w:val="26"/>
-        </w:rPr>
-        <w:t xml:space="preserve"> Số điện khi nhận ph</w:t>
+    </w:p>
+    <w:p>
+      <w:pPr>
+        <w:pStyle w:val="NormalWeb"/>
+        <w:tabs>
+          <w:tab w:val="left" w:leader="dot" w:pos="9360"/>
+        </w:tabs>
+        <w:spacing w:before="0" w:beforeAutospacing="0" w:after="0" w:afterAutospacing="0" w:line="300" w:lineRule="atLeast"/>
+        <w:jc w:val="both"/>
+        <w:rPr>
+          <w:color w:val="000000"/>
+          <w:sz w:val="26"/>
+          <w:szCs w:val="26"/>
+        </w:rPr>
+      </w:pPr>
+      <w:bookmarkStart w:id="1" w:name="_GoBack"/>
+      <w:bookmarkEnd w:id="1"/>
+      <w:r>
+        <w:rPr>
+          <w:color w:val="000000"/>
+          <w:sz w:val="26"/>
+          <w:szCs w:val="26"/>
+        </w:rPr>
+        <w:t>Số điện khi nhận ph</w:t>
       </w:r>
       <w:r>
         <w:rPr>
@@ -3843,7 +3874,7 @@
 </file>
 
 <file path=customXml/itemProps1.xml><?xml version="1.0" encoding="utf-8"?>
-<ds:datastoreItem xmlns:ds="http://schemas.openxmlformats.org/officeDocument/2006/customXml" ds:itemID="{C1555BA1-D139-4D2A-A0AC-AB5327DE01E6}">
+<ds:datastoreItem xmlns:ds="http://schemas.openxmlformats.org/officeDocument/2006/customXml" ds:itemID="{763AD9C4-8B8F-47AA-AFB0-F7E12E39C11C}">
   <ds:schemaRefs>
     <ds:schemaRef ds:uri="http://schemas.openxmlformats.org/officeDocument/2006/bibliography"/>
   </ds:schemaRefs>

</xml_diff>